<commit_message>
tornar a função de inserir mais eficiente, sem precisar inserir e buscar em seguida
</commit_message>
<xml_diff>
--- a/relatorio.docx
+++ b/relatorio.docx
@@ -5,25 +5,60 @@
     <w:p>
       <w:pPr>
         <w:keepNext/>
-      </w:pPr>
-      <w:r>
-        <w:t xml:space="preserve">Relatório da implementação 3 – </w:t>
-      </w:r>
-      <w:r>
-        <w:rPr>
+        <w:spacing w:line="276" w:lineRule="auto"/>
+        <w:jc w:val="center"/>
+        <w:rPr>
+          <w:rFonts w:ascii="Arial" w:hAnsi="Arial" w:cs="Arial"/>
+          <w:b/>
+          <w:bCs/>
           <w:i/>
           <w:iCs/>
-        </w:rPr>
-        <w:t>upgrade</w:t>
-      </w:r>
-      <w:r>
-        <w:t xml:space="preserve"> da tabela </w:t>
-      </w:r>
-      <w:proofErr w:type="spellStart"/>
-      <w:r>
-        <w:rPr>
+          <w:sz w:val="28"/>
+          <w:szCs w:val="28"/>
+        </w:rPr>
+      </w:pPr>
+      <w:r>
+        <w:rPr>
+          <w:rFonts w:ascii="Arial" w:hAnsi="Arial" w:cs="Arial"/>
+          <w:b/>
+          <w:bCs/>
+          <w:sz w:val="28"/>
+          <w:szCs w:val="28"/>
+        </w:rPr>
+        <w:t xml:space="preserve">Relatório da implementação 3 – </w:t>
+      </w:r>
+      <w:r>
+        <w:rPr>
+          <w:rFonts w:ascii="Arial" w:hAnsi="Arial" w:cs="Arial"/>
+          <w:b/>
+          <w:bCs/>
           <w:i/>
           <w:iCs/>
+          <w:sz w:val="28"/>
+          <w:szCs w:val="28"/>
+        </w:rPr>
+        <w:t>upgrade</w:t>
+      </w:r>
+      <w:r>
+        <w:rPr>
+          <w:rFonts w:ascii="Arial" w:hAnsi="Arial" w:cs="Arial"/>
+          <w:b/>
+          <w:bCs/>
+          <w:sz w:val="28"/>
+          <w:szCs w:val="28"/>
+        </w:rPr>
+        <w:t xml:space="preserve"> da tabela </w:t>
+      </w:r>
+      <w:proofErr w:type="spellStart"/>
+      <w:r>
+        <w:rPr>
+          <w:rFonts w:ascii="Arial" w:hAnsi="Arial" w:cs="Arial"/>
+          <w:b/>
+          <w:bCs/>
+          <w:i/>
+          <w:iCs/>
+          <w:sz w:val="28"/>
+          <w:szCs w:val="28"/>
         </w:rPr>
         <w:t>hash</w:t>
       </w:r>
@@ -32,56 +67,544 @@
     <w:p>
       <w:pPr>
         <w:keepNext/>
-      </w:pPr>
-      <w:r>
+        <w:spacing w:line="276" w:lineRule="auto"/>
+        <w:jc w:val="both"/>
+        <w:rPr>
+          <w:rFonts w:ascii="Arial" w:hAnsi="Arial" w:cs="Arial"/>
+          <w:sz w:val="24"/>
+          <w:szCs w:val="24"/>
+        </w:rPr>
+      </w:pPr>
+    </w:p>
+    <w:p>
+      <w:pPr>
+        <w:keepNext/>
+        <w:spacing w:line="276" w:lineRule="auto"/>
+        <w:jc w:val="both"/>
+        <w:rPr>
+          <w:rFonts w:ascii="Arial" w:hAnsi="Arial" w:cs="Arial"/>
+          <w:sz w:val="24"/>
+          <w:szCs w:val="24"/>
+        </w:rPr>
+      </w:pPr>
+    </w:p>
+    <w:p>
+      <w:pPr>
+        <w:keepNext/>
+        <w:spacing w:line="276" w:lineRule="auto"/>
+        <w:jc w:val="both"/>
+        <w:rPr>
+          <w:rFonts w:ascii="Arial" w:hAnsi="Arial" w:cs="Arial"/>
+          <w:sz w:val="24"/>
+          <w:szCs w:val="24"/>
+        </w:rPr>
+      </w:pPr>
+    </w:p>
+    <w:p>
+      <w:pPr>
+        <w:keepNext/>
+        <w:spacing w:line="276" w:lineRule="auto"/>
+        <w:jc w:val="both"/>
+        <w:rPr>
+          <w:rFonts w:ascii="Arial" w:hAnsi="Arial" w:cs="Arial"/>
+          <w:sz w:val="24"/>
+          <w:szCs w:val="24"/>
+        </w:rPr>
+      </w:pPr>
+    </w:p>
+    <w:p>
+      <w:pPr>
+        <w:keepNext/>
+        <w:spacing w:line="276" w:lineRule="auto"/>
+        <w:jc w:val="both"/>
+        <w:rPr>
+          <w:rFonts w:ascii="Arial" w:hAnsi="Arial" w:cs="Arial"/>
+          <w:sz w:val="24"/>
+          <w:szCs w:val="24"/>
+        </w:rPr>
+      </w:pPr>
+    </w:p>
+    <w:p>
+      <w:pPr>
+        <w:keepNext/>
+        <w:spacing w:line="276" w:lineRule="auto"/>
+        <w:jc w:val="both"/>
+        <w:rPr>
+          <w:rFonts w:ascii="Arial" w:hAnsi="Arial" w:cs="Arial"/>
+          <w:sz w:val="24"/>
+          <w:szCs w:val="24"/>
+        </w:rPr>
+      </w:pPr>
+    </w:p>
+    <w:p>
+      <w:pPr>
+        <w:keepNext/>
+        <w:spacing w:line="276" w:lineRule="auto"/>
+        <w:jc w:val="both"/>
+        <w:rPr>
+          <w:rFonts w:ascii="Arial" w:hAnsi="Arial" w:cs="Arial"/>
+          <w:sz w:val="24"/>
+          <w:szCs w:val="24"/>
+        </w:rPr>
+      </w:pPr>
+    </w:p>
+    <w:p>
+      <w:pPr>
+        <w:keepNext/>
+        <w:spacing w:line="276" w:lineRule="auto"/>
+        <w:jc w:val="both"/>
+        <w:rPr>
+          <w:rFonts w:ascii="Arial" w:hAnsi="Arial" w:cs="Arial"/>
+          <w:sz w:val="24"/>
+          <w:szCs w:val="24"/>
+        </w:rPr>
+      </w:pPr>
+    </w:p>
+    <w:p>
+      <w:pPr>
+        <w:keepNext/>
+        <w:spacing w:line="276" w:lineRule="auto"/>
+        <w:jc w:val="both"/>
+        <w:rPr>
+          <w:rFonts w:ascii="Arial" w:hAnsi="Arial" w:cs="Arial"/>
+          <w:sz w:val="24"/>
+          <w:szCs w:val="24"/>
+        </w:rPr>
+      </w:pPr>
+    </w:p>
+    <w:p>
+      <w:pPr>
+        <w:keepNext/>
+        <w:spacing w:line="276" w:lineRule="auto"/>
+        <w:jc w:val="both"/>
+        <w:rPr>
+          <w:rFonts w:ascii="Arial" w:hAnsi="Arial" w:cs="Arial"/>
+          <w:sz w:val="24"/>
+          <w:szCs w:val="24"/>
+        </w:rPr>
+      </w:pPr>
+    </w:p>
+    <w:p>
+      <w:pPr>
+        <w:keepNext/>
+        <w:spacing w:line="276" w:lineRule="auto"/>
+        <w:jc w:val="both"/>
+        <w:rPr>
+          <w:rFonts w:ascii="Arial" w:hAnsi="Arial" w:cs="Arial"/>
+          <w:sz w:val="24"/>
+          <w:szCs w:val="24"/>
+        </w:rPr>
+      </w:pPr>
+    </w:p>
+    <w:p>
+      <w:pPr>
+        <w:keepNext/>
+        <w:spacing w:line="276" w:lineRule="auto"/>
+        <w:jc w:val="both"/>
+        <w:rPr>
+          <w:rFonts w:ascii="Arial" w:hAnsi="Arial" w:cs="Arial"/>
+          <w:sz w:val="24"/>
+          <w:szCs w:val="24"/>
+        </w:rPr>
+      </w:pPr>
+    </w:p>
+    <w:p>
+      <w:pPr>
+        <w:keepNext/>
+        <w:spacing w:line="276" w:lineRule="auto"/>
+        <w:jc w:val="both"/>
+        <w:rPr>
+          <w:rFonts w:ascii="Arial" w:hAnsi="Arial" w:cs="Arial"/>
+          <w:sz w:val="24"/>
+          <w:szCs w:val="24"/>
+        </w:rPr>
+      </w:pPr>
+    </w:p>
+    <w:p>
+      <w:pPr>
+        <w:keepNext/>
+        <w:spacing w:line="276" w:lineRule="auto"/>
+        <w:jc w:val="both"/>
+        <w:rPr>
+          <w:rFonts w:ascii="Arial" w:hAnsi="Arial" w:cs="Arial"/>
+          <w:sz w:val="24"/>
+          <w:szCs w:val="24"/>
+        </w:rPr>
+      </w:pPr>
+    </w:p>
+    <w:p>
+      <w:pPr>
+        <w:keepNext/>
+        <w:spacing w:line="276" w:lineRule="auto"/>
+        <w:jc w:val="both"/>
+        <w:rPr>
+          <w:rFonts w:ascii="Arial" w:hAnsi="Arial" w:cs="Arial"/>
+          <w:sz w:val="24"/>
+          <w:szCs w:val="24"/>
+        </w:rPr>
+      </w:pPr>
+    </w:p>
+    <w:p>
+      <w:pPr>
+        <w:keepNext/>
+        <w:spacing w:line="276" w:lineRule="auto"/>
+        <w:jc w:val="both"/>
+        <w:rPr>
+          <w:rFonts w:ascii="Arial" w:hAnsi="Arial" w:cs="Arial"/>
+          <w:sz w:val="24"/>
+          <w:szCs w:val="24"/>
+        </w:rPr>
+      </w:pPr>
+    </w:p>
+    <w:p>
+      <w:pPr>
+        <w:keepNext/>
+        <w:spacing w:line="276" w:lineRule="auto"/>
+        <w:jc w:val="both"/>
+        <w:rPr>
+          <w:rFonts w:ascii="Arial" w:hAnsi="Arial" w:cs="Arial"/>
+          <w:sz w:val="24"/>
+          <w:szCs w:val="24"/>
+        </w:rPr>
+      </w:pPr>
+    </w:p>
+    <w:p>
+      <w:pPr>
+        <w:keepNext/>
+        <w:spacing w:line="276" w:lineRule="auto"/>
+        <w:jc w:val="both"/>
+        <w:rPr>
+          <w:rFonts w:ascii="Arial" w:hAnsi="Arial" w:cs="Arial"/>
+          <w:sz w:val="24"/>
+          <w:szCs w:val="24"/>
+        </w:rPr>
+      </w:pPr>
+    </w:p>
+    <w:p>
+      <w:pPr>
+        <w:keepNext/>
+        <w:spacing w:line="276" w:lineRule="auto"/>
+        <w:jc w:val="both"/>
+        <w:rPr>
+          <w:rFonts w:ascii="Arial" w:hAnsi="Arial" w:cs="Arial"/>
+          <w:sz w:val="24"/>
+          <w:szCs w:val="24"/>
+        </w:rPr>
+      </w:pPr>
+    </w:p>
+    <w:p>
+      <w:pPr>
+        <w:keepNext/>
+        <w:spacing w:line="276" w:lineRule="auto"/>
+        <w:jc w:val="both"/>
+        <w:rPr>
+          <w:rFonts w:ascii="Arial" w:hAnsi="Arial" w:cs="Arial"/>
+          <w:sz w:val="24"/>
+          <w:szCs w:val="24"/>
+        </w:rPr>
+      </w:pPr>
+    </w:p>
+    <w:p>
+      <w:pPr>
+        <w:keepNext/>
+        <w:spacing w:line="276" w:lineRule="auto"/>
+        <w:jc w:val="both"/>
+        <w:rPr>
+          <w:rFonts w:ascii="Arial" w:hAnsi="Arial" w:cs="Arial"/>
+          <w:sz w:val="24"/>
+          <w:szCs w:val="24"/>
+        </w:rPr>
+      </w:pPr>
+    </w:p>
+    <w:p>
+      <w:pPr>
+        <w:keepNext/>
+        <w:spacing w:line="276" w:lineRule="auto"/>
+        <w:jc w:val="both"/>
+        <w:rPr>
+          <w:rFonts w:ascii="Arial" w:hAnsi="Arial" w:cs="Arial"/>
+          <w:sz w:val="24"/>
+          <w:szCs w:val="24"/>
+        </w:rPr>
+      </w:pPr>
+    </w:p>
+    <w:p>
+      <w:pPr>
+        <w:keepNext/>
+        <w:spacing w:line="276" w:lineRule="auto"/>
+        <w:jc w:val="both"/>
+        <w:rPr>
+          <w:rFonts w:ascii="Arial" w:hAnsi="Arial" w:cs="Arial"/>
+          <w:sz w:val="24"/>
+          <w:szCs w:val="24"/>
+        </w:rPr>
+      </w:pPr>
+      <w:r>
+        <w:rPr>
+          <w:rFonts w:ascii="Arial" w:hAnsi="Arial" w:cs="Arial"/>
+          <w:b/>
+          <w:bCs/>
+          <w:sz w:val="24"/>
+          <w:szCs w:val="24"/>
+        </w:rPr>
+        <w:t>Nome:</w:t>
+      </w:r>
+      <w:r>
+        <w:rPr>
+          <w:rFonts w:ascii="Arial" w:hAnsi="Arial" w:cs="Arial"/>
+          <w:sz w:val="24"/>
+          <w:szCs w:val="24"/>
+        </w:rPr>
+        <w:t xml:space="preserve"> Moisés Silva de Azevedo</w:t>
+      </w:r>
+    </w:p>
+    <w:p>
+      <w:pPr>
+        <w:keepNext/>
+        <w:spacing w:line="276" w:lineRule="auto"/>
+        <w:jc w:val="both"/>
+        <w:rPr>
+          <w:rFonts w:ascii="Arial" w:hAnsi="Arial" w:cs="Arial"/>
+          <w:sz w:val="24"/>
+          <w:szCs w:val="24"/>
+        </w:rPr>
+      </w:pPr>
+      <w:r>
+        <w:rPr>
+          <w:rFonts w:ascii="Arial" w:hAnsi="Arial" w:cs="Arial"/>
+          <w:b/>
+          <w:bCs/>
+          <w:sz w:val="24"/>
+          <w:szCs w:val="24"/>
+        </w:rPr>
+        <w:t>RGA:</w:t>
+      </w:r>
+      <w:r>
+        <w:rPr>
+          <w:rFonts w:ascii="Arial" w:hAnsi="Arial" w:cs="Arial"/>
+          <w:sz w:val="24"/>
+          <w:szCs w:val="24"/>
+        </w:rPr>
+        <w:t xml:space="preserve"> 2022.0743.004-6</w:t>
+      </w:r>
+    </w:p>
+    <w:p>
+      <w:pPr>
+        <w:keepNext/>
+        <w:spacing w:line="276" w:lineRule="auto"/>
+        <w:jc w:val="both"/>
+        <w:rPr>
+          <w:rFonts w:ascii="Arial" w:hAnsi="Arial" w:cs="Arial"/>
+          <w:sz w:val="24"/>
+          <w:szCs w:val="24"/>
+        </w:rPr>
+      </w:pPr>
+      <w:r>
+        <w:rPr>
+          <w:rFonts w:ascii="Arial" w:hAnsi="Arial" w:cs="Arial"/>
+          <w:b/>
+          <w:bCs/>
+          <w:sz w:val="24"/>
+          <w:szCs w:val="24"/>
+        </w:rPr>
+        <w:t>Disciplina:</w:t>
+      </w:r>
+      <w:r>
+        <w:rPr>
+          <w:rFonts w:ascii="Arial" w:hAnsi="Arial" w:cs="Arial"/>
+          <w:sz w:val="24"/>
+          <w:szCs w:val="24"/>
+        </w:rPr>
+        <w:t xml:space="preserve"> Estrutura de Dados e Programação I</w:t>
+      </w:r>
+    </w:p>
+    <w:p>
+      <w:pPr>
+        <w:keepNext/>
+        <w:spacing w:line="276" w:lineRule="auto"/>
+        <w:jc w:val="both"/>
+        <w:rPr>
+          <w:rFonts w:ascii="Arial" w:hAnsi="Arial" w:cs="Arial"/>
+          <w:sz w:val="24"/>
+          <w:szCs w:val="24"/>
+        </w:rPr>
+      </w:pPr>
+      <w:r>
+        <w:rPr>
+          <w:rFonts w:ascii="Arial" w:hAnsi="Arial" w:cs="Arial"/>
+          <w:b/>
+          <w:bCs/>
+          <w:sz w:val="24"/>
+          <w:szCs w:val="24"/>
+        </w:rPr>
+        <w:t>Professor:</w:t>
+      </w:r>
+      <w:r>
+        <w:rPr>
+          <w:rFonts w:ascii="Arial" w:hAnsi="Arial" w:cs="Arial"/>
+          <w:sz w:val="24"/>
+          <w:szCs w:val="24"/>
+        </w:rPr>
+        <w:t xml:space="preserve"> Ronaldo </w:t>
+      </w:r>
+      <w:proofErr w:type="spellStart"/>
+      <w:r>
+        <w:rPr>
+          <w:rFonts w:ascii="Arial" w:hAnsi="Arial" w:cs="Arial"/>
+          <w:sz w:val="24"/>
+          <w:szCs w:val="24"/>
+        </w:rPr>
+        <w:t>Fiorilo</w:t>
+      </w:r>
+      <w:proofErr w:type="spellEnd"/>
+    </w:p>
+    <w:p>
+      <w:pPr>
+        <w:keepNext/>
+        <w:spacing w:line="276" w:lineRule="auto"/>
+        <w:jc w:val="both"/>
+        <w:rPr>
+          <w:rFonts w:ascii="Arial" w:hAnsi="Arial" w:cs="Arial"/>
+          <w:sz w:val="24"/>
+          <w:szCs w:val="24"/>
+        </w:rPr>
+      </w:pPr>
+    </w:p>
+    <w:p>
+      <w:pPr>
+        <w:keepNext/>
+        <w:spacing w:line="276" w:lineRule="auto"/>
+        <w:jc w:val="both"/>
+        <w:rPr>
+          <w:rFonts w:ascii="Arial" w:hAnsi="Arial" w:cs="Arial"/>
+          <w:sz w:val="24"/>
+          <w:szCs w:val="24"/>
+        </w:rPr>
+      </w:pPr>
+    </w:p>
+    <w:p>
+      <w:pPr>
+        <w:keepNext/>
+        <w:spacing w:line="276" w:lineRule="auto"/>
+        <w:jc w:val="both"/>
+        <w:rPr>
+          <w:rFonts w:ascii="Arial" w:hAnsi="Arial" w:cs="Arial"/>
+          <w:sz w:val="28"/>
+          <w:szCs w:val="28"/>
+        </w:rPr>
+      </w:pPr>
+      <w:r>
+        <w:rPr>
+          <w:rFonts w:ascii="Arial" w:hAnsi="Arial" w:cs="Arial"/>
+          <w:sz w:val="28"/>
+          <w:szCs w:val="28"/>
+        </w:rPr>
+        <w:lastRenderedPageBreak/>
         <w:t>Introdução</w:t>
       </w:r>
     </w:p>
     <w:p>
       <w:pPr>
         <w:keepNext/>
-      </w:pPr>
-      <w:r>
+        <w:spacing w:line="276" w:lineRule="auto"/>
+        <w:jc w:val="both"/>
+        <w:rPr>
+          <w:rFonts w:ascii="Arial" w:hAnsi="Arial" w:cs="Arial"/>
+          <w:sz w:val="24"/>
+          <w:szCs w:val="24"/>
+        </w:rPr>
+      </w:pPr>
+      <w:r>
+        <w:rPr>
+          <w:rFonts w:ascii="Arial" w:hAnsi="Arial" w:cs="Arial"/>
+          <w:sz w:val="24"/>
+          <w:szCs w:val="24"/>
+        </w:rPr>
         <w:t>O seguinte relatório da terceira implementação tem como objetivo esclarecer aspectos técnicos e sobre as principais decisões de projeto na implementação de um dicionário de palavras e sinônimos para a língua portuguesa, usando a linguagem de programação C e conceitos de estruturas de dados.</w:t>
       </w:r>
     </w:p>
     <w:p>
       <w:pPr>
         <w:keepNext/>
-      </w:pPr>
-      <w:r>
+        <w:spacing w:line="276" w:lineRule="auto"/>
+        <w:jc w:val="both"/>
+        <w:rPr>
+          <w:rFonts w:ascii="Arial" w:hAnsi="Arial" w:cs="Arial"/>
+          <w:sz w:val="24"/>
+          <w:szCs w:val="24"/>
+        </w:rPr>
+      </w:pPr>
+      <w:r>
+        <w:rPr>
+          <w:rFonts w:ascii="Arial" w:hAnsi="Arial" w:cs="Arial"/>
+          <w:sz w:val="24"/>
+          <w:szCs w:val="24"/>
+        </w:rPr>
         <w:t>Como os dados estão estruturados</w:t>
       </w:r>
     </w:p>
     <w:p>
       <w:pPr>
         <w:keepNext/>
-      </w:pPr>
-      <w:r>
+        <w:spacing w:line="276" w:lineRule="auto"/>
+        <w:jc w:val="both"/>
+        <w:rPr>
+          <w:rFonts w:ascii="Arial" w:hAnsi="Arial" w:cs="Arial"/>
+          <w:sz w:val="24"/>
+          <w:szCs w:val="24"/>
+        </w:rPr>
+      </w:pPr>
+      <w:r>
+        <w:rPr>
+          <w:rFonts w:ascii="Arial" w:hAnsi="Arial" w:cs="Arial"/>
+          <w:sz w:val="24"/>
+          <w:szCs w:val="24"/>
+        </w:rPr>
         <w:t>Os dados estão definidos em dois tipos: palavras e sinônimos. Um sinônimo é um nó de uma lista encadeada. Uma palavra é um nó de uma árvore AVL. Cada nó de árvore AVL possui um campo que aponta para uma lista de sinônimos.</w:t>
       </w:r>
     </w:p>
     <w:p>
       <w:pPr>
         <w:keepNext/>
-      </w:pPr>
-      <w:r>
+        <w:spacing w:line="276" w:lineRule="auto"/>
+        <w:jc w:val="both"/>
+        <w:rPr>
+          <w:rFonts w:ascii="Arial" w:hAnsi="Arial" w:cs="Arial"/>
+          <w:sz w:val="24"/>
+          <w:szCs w:val="24"/>
+        </w:rPr>
+      </w:pPr>
+      <w:r>
+        <w:rPr>
+          <w:rFonts w:ascii="Arial" w:hAnsi="Arial" w:cs="Arial"/>
+          <w:sz w:val="24"/>
+          <w:szCs w:val="24"/>
+        </w:rPr>
         <w:t>As palavras estão guardadas em uma tabela de dispersão, onde as colisões são tratadas através do encadeamento externo em uma árvore AVL.</w:t>
       </w:r>
     </w:p>
     <w:p>
       <w:pPr>
         <w:keepNext/>
+        <w:spacing w:line="276" w:lineRule="auto"/>
         <w:jc w:val="center"/>
-      </w:pPr>
-      <w:r>
-        <w:rPr>
+        <w:rPr>
+          <w:rFonts w:ascii="Arial" w:hAnsi="Arial" w:cs="Arial"/>
+          <w:sz w:val="24"/>
+          <w:szCs w:val="24"/>
+        </w:rPr>
+      </w:pPr>
+      <w:r>
+        <w:rPr>
+          <w:rFonts w:ascii="Arial" w:hAnsi="Arial" w:cs="Arial"/>
           <w:noProof/>
+          <w:sz w:val="24"/>
+          <w:szCs w:val="24"/>
         </w:rPr>
         <w:drawing>
-          <wp:inline distT="0" distB="0" distL="0" distR="0" wp14:anchorId="7204551C" wp14:editId="565BF97C">
-            <wp:extent cx="3368040" cy="2729602"/>
-            <wp:effectExtent l="0" t="0" r="3810" b="0"/>
+          <wp:inline distT="0" distB="0" distL="0" distR="0" wp14:anchorId="7204551C" wp14:editId="317E81D3">
+            <wp:extent cx="2844189" cy="2305050"/>
+            <wp:effectExtent l="0" t="0" r="0" b="0"/>
             <wp:docPr id="2103718557" name="Imagem 1" descr="Ícone&#10;&#10;Descrição gerada automaticamente"/>
             <wp:cNvGraphicFramePr>
               <a:graphicFrameLocks xmlns:a="http://schemas.openxmlformats.org/drawingml/2006/main" noChangeAspect="1"/>
@@ -102,7 +625,7 @@
                   <pic:spPr>
                     <a:xfrm>
                       <a:off x="0" y="0"/>
-                      <a:ext cx="3371244" cy="2732198"/>
+                      <a:ext cx="2847734" cy="2307923"/>
                     </a:xfrm>
                     <a:prstGeom prst="rect">
                       <a:avLst/>
@@ -118,400 +641,489 @@
     <w:p>
       <w:pPr>
         <w:pStyle w:val="Legenda"/>
+        <w:spacing w:line="276" w:lineRule="auto"/>
         <w:jc w:val="center"/>
-      </w:pPr>
-      <w:r>
+        <w:rPr>
+          <w:rFonts w:ascii="Arial" w:hAnsi="Arial" w:cs="Arial"/>
+          <w:sz w:val="20"/>
+          <w:szCs w:val="20"/>
+        </w:rPr>
+      </w:pPr>
+      <w:r>
+        <w:rPr>
+          <w:rFonts w:ascii="Arial" w:hAnsi="Arial" w:cs="Arial"/>
+          <w:sz w:val="20"/>
+          <w:szCs w:val="20"/>
+        </w:rPr>
         <w:t xml:space="preserve">Figura </w:t>
       </w:r>
-      <w:fldSimple w:instr=" SEQ Figura \* ARABIC ">
-        <w:r>
-          <w:rPr>
-            <w:noProof/>
-          </w:rPr>
-          <w:t>1</w:t>
-        </w:r>
-      </w:fldSimple>
-      <w:r>
+      <w:r>
+        <w:rPr>
+          <w:rFonts w:ascii="Arial" w:hAnsi="Arial" w:cs="Arial"/>
+          <w:sz w:val="20"/>
+          <w:szCs w:val="20"/>
+        </w:rPr>
+        <w:fldChar w:fldCharType="begin"/>
+      </w:r>
+      <w:r>
+        <w:rPr>
+          <w:rFonts w:ascii="Arial" w:hAnsi="Arial" w:cs="Arial"/>
+          <w:sz w:val="20"/>
+          <w:szCs w:val="20"/>
+        </w:rPr>
+        <w:instrText xml:space="preserve"> SEQ Figura \* ARABIC </w:instrText>
+      </w:r>
+      <w:r>
+        <w:rPr>
+          <w:rFonts w:ascii="Arial" w:hAnsi="Arial" w:cs="Arial"/>
+          <w:sz w:val="20"/>
+          <w:szCs w:val="20"/>
+        </w:rPr>
+        <w:fldChar w:fldCharType="separate"/>
+      </w:r>
+      <w:r>
+        <w:rPr>
+          <w:rFonts w:ascii="Arial" w:hAnsi="Arial" w:cs="Arial"/>
+          <w:noProof/>
+          <w:sz w:val="20"/>
+          <w:szCs w:val="20"/>
+        </w:rPr>
+        <w:t>1</w:t>
+      </w:r>
+      <w:r>
+        <w:rPr>
+          <w:rFonts w:ascii="Arial" w:hAnsi="Arial" w:cs="Arial"/>
+          <w:noProof/>
+          <w:sz w:val="20"/>
+          <w:szCs w:val="20"/>
+        </w:rPr>
+        <w:fldChar w:fldCharType="end"/>
+      </w:r>
+      <w:r>
+        <w:rPr>
+          <w:rFonts w:ascii="Arial" w:hAnsi="Arial" w:cs="Arial"/>
+          <w:sz w:val="20"/>
+          <w:szCs w:val="20"/>
+        </w:rPr>
         <w:t xml:space="preserve"> - Representação gráfica da estrutura dos dados</w:t>
       </w:r>
     </w:p>
     <w:p>
       <w:pPr>
-        <w:keepNext/>
-      </w:pPr>
-    </w:p>
-    <w:p>
-      <w:pPr>
-        <w:keepNext/>
-      </w:pPr>
-      <w:r>
+        <w:jc w:val="both"/>
+        <w:rPr>
+          <w:rFonts w:ascii="Arial" w:hAnsi="Arial" w:cs="Arial"/>
+          <w:sz w:val="28"/>
+          <w:szCs w:val="28"/>
+        </w:rPr>
+      </w:pPr>
+      <w:r>
+        <w:rPr>
+          <w:rFonts w:ascii="Arial" w:hAnsi="Arial" w:cs="Arial"/>
+          <w:sz w:val="28"/>
+          <w:szCs w:val="28"/>
+        </w:rPr>
         <w:t>Tamanho da tabela</w:t>
       </w:r>
     </w:p>
     <w:p>
       <w:pPr>
-        <w:keepNext/>
-        <w:rPr>
+        <w:jc w:val="both"/>
+        <w:rPr>
+          <w:rFonts w:ascii="Arial" w:hAnsi="Arial" w:cs="Arial"/>
+          <w:sz w:val="24"/>
+          <w:szCs w:val="24"/>
+        </w:rPr>
+      </w:pPr>
+      <w:r>
+        <w:rPr>
+          <w:rFonts w:ascii="Arial" w:hAnsi="Arial" w:cs="Arial"/>
+          <w:sz w:val="24"/>
+          <w:szCs w:val="24"/>
+        </w:rPr>
+        <w:t>Esse foi um dos problemas da primeira implementação, onde escolhi um número muito pequeno para os requisitos reais do problema. Nessa implementação busquei entender como o programa se comportaria ao lidar com 400,000 palavras. Segue o raciocínio que me fez chegar à escolha do tamanho.</w:t>
+      </w:r>
+    </w:p>
+    <w:p>
+      <w:pPr>
+        <w:jc w:val="both"/>
+        <w:rPr>
+          <w:rFonts w:ascii="Arial" w:hAnsi="Arial" w:cs="Arial"/>
+          <w:sz w:val="24"/>
+          <w:szCs w:val="24"/>
+        </w:rPr>
+      </w:pPr>
+      <w:r>
+        <w:rPr>
+          <w:rFonts w:ascii="Arial" w:hAnsi="Arial" w:cs="Arial"/>
+          <w:sz w:val="24"/>
+          <w:szCs w:val="24"/>
+        </w:rPr>
+        <w:t>De acordo com a agência brasil, o vocabulário da língua portuguesa tem aproximadamente 370 mil palavras distintas, levando em consideração esse fato, foi escolhido o tamanho de 4000 posições, pois é um número um pouco maior que 3700, 1% do total de palavras da Língua Portuguesa.</w:t>
+      </w:r>
+    </w:p>
+    <w:p>
+      <w:pPr>
+        <w:jc w:val="both"/>
+        <w:rPr>
+          <w:rFonts w:ascii="Arial" w:hAnsi="Arial" w:cs="Arial"/>
+          <w:sz w:val="24"/>
+          <w:szCs w:val="24"/>
+        </w:rPr>
+      </w:pPr>
+      <w:r>
+        <w:rPr>
+          <w:rFonts w:ascii="Arial" w:hAnsi="Arial" w:cs="Arial"/>
+          <w:sz w:val="24"/>
+          <w:szCs w:val="24"/>
+        </w:rPr>
+        <w:t>Além disso, uma tabela desse tamanho, em condições ideais (função de dispersão uniforme), tem a capacidade de acessar a informação em tempo O (1) para 4,000 palavras que estão na raiz do índice pesquisado.</w:t>
+      </w:r>
+    </w:p>
+    <w:p>
+      <w:pPr>
+        <w:jc w:val="both"/>
+        <w:rPr>
+          <w:rFonts w:ascii="Arial" w:hAnsi="Arial" w:cs="Arial"/>
+          <w:sz w:val="24"/>
+          <w:szCs w:val="24"/>
+        </w:rPr>
+      </w:pPr>
+      <w:r>
+        <w:rPr>
+          <w:rFonts w:ascii="Arial" w:hAnsi="Arial" w:cs="Arial"/>
+          <w:sz w:val="24"/>
+          <w:szCs w:val="24"/>
+        </w:rPr>
+        <w:t xml:space="preserve">Se a tabela armazena 400,000 palavras, cada posição do vetor aponta para uma árvore AVL com aproximadamente 100 nós cada. Isso implica que os 99% </w:t>
+      </w:r>
+      <w:r>
+        <w:rPr>
+          <w:rFonts w:ascii="Arial" w:hAnsi="Arial" w:cs="Arial"/>
+          <w:sz w:val="24"/>
+          <w:szCs w:val="24"/>
+        </w:rPr>
+        <w:lastRenderedPageBreak/>
+        <w:t>restantes das palavras tem tempo de acesso de até O(</w:t>
+      </w:r>
+      <w:proofErr w:type="spellStart"/>
+      <w:r>
+        <w:rPr>
+          <w:rFonts w:ascii="Arial" w:hAnsi="Arial" w:cs="Arial"/>
+          <w:sz w:val="24"/>
+          <w:szCs w:val="24"/>
+        </w:rPr>
+        <w:t>logn</w:t>
+      </w:r>
+      <w:proofErr w:type="spellEnd"/>
+      <w:r>
+        <w:rPr>
+          <w:rFonts w:ascii="Arial" w:hAnsi="Arial" w:cs="Arial"/>
+          <w:sz w:val="24"/>
+          <w:szCs w:val="24"/>
+        </w:rPr>
+        <w:t>), onde n não é 400 mil, mas sim 100.</w:t>
+      </w:r>
+    </w:p>
+    <w:p>
+      <w:pPr>
+        <w:jc w:val="both"/>
+        <w:rPr>
+          <w:rFonts w:ascii="Arial" w:hAnsi="Arial" w:cs="Arial"/>
+          <w:sz w:val="24"/>
+          <w:szCs w:val="24"/>
+        </w:rPr>
+      </w:pPr>
+      <w:r>
+        <w:rPr>
+          <w:rFonts w:ascii="Arial" w:hAnsi="Arial" w:cs="Arial"/>
+          <w:sz w:val="24"/>
+          <w:szCs w:val="24"/>
+        </w:rPr>
+        <w:t>100 * 4,000 = 400,000</w:t>
+      </w:r>
+    </w:p>
+    <w:p>
+      <w:pPr>
+        <w:jc w:val="both"/>
+        <w:rPr>
+          <w:rFonts w:ascii="Arial" w:hAnsi="Arial" w:cs="Arial"/>
+          <w:sz w:val="28"/>
+          <w:szCs w:val="28"/>
+        </w:rPr>
+      </w:pPr>
+      <w:r>
+        <w:rPr>
+          <w:rFonts w:ascii="Arial" w:hAnsi="Arial" w:cs="Arial"/>
+          <w:sz w:val="28"/>
+          <w:szCs w:val="28"/>
+        </w:rPr>
+        <w:t>Função de dispersão</w:t>
+      </w:r>
+    </w:p>
+    <w:p>
+      <w:pPr>
+        <w:jc w:val="both"/>
+        <w:rPr>
+          <w:rFonts w:ascii="Arial" w:hAnsi="Arial" w:cs="Arial"/>
+          <w:sz w:val="24"/>
+          <w:szCs w:val="24"/>
+        </w:rPr>
+      </w:pPr>
+      <w:r>
+        <w:rPr>
+          <w:rFonts w:ascii="Arial" w:hAnsi="Arial" w:cs="Arial"/>
+          <w:sz w:val="24"/>
+          <w:szCs w:val="24"/>
+        </w:rPr>
+        <w:t>A função de dispersão utilizada é a mesma na primeira implementação, com a alteração na constante k de multiplicação, nessa versão deixei o padrão 33 que é usado normalmente. A constante influência no peso que o caractere atual tem na palavra.</w:t>
+      </w:r>
+    </w:p>
+    <w:p>
+      <w:pPr>
+        <w:jc w:val="both"/>
+        <w:rPr>
+          <w:rFonts w:ascii="Arial" w:hAnsi="Arial" w:cs="Arial"/>
+          <w:sz w:val="24"/>
+          <w:szCs w:val="24"/>
+        </w:rPr>
+      </w:pPr>
+      <w:r>
+        <w:rPr>
+          <w:rFonts w:ascii="Arial" w:hAnsi="Arial" w:cs="Arial"/>
+          <w:sz w:val="24"/>
+          <w:szCs w:val="24"/>
+        </w:rPr>
+        <w:t>Exemplo:  A palavra “laranja” tem três ‘a’, no entanto cada um está em uma posição diferente. Para obter o valor relativo desse caractere multiplica o código ASCII por ki, onde i é a posição do caractere na palavra.</w:t>
+      </w:r>
+    </w:p>
+    <w:p>
+      <w:pPr>
+        <w:jc w:val="both"/>
+        <w:rPr>
+          <w:rFonts w:ascii="Arial" w:hAnsi="Arial" w:cs="Arial"/>
+          <w:sz w:val="28"/>
+          <w:szCs w:val="28"/>
+        </w:rPr>
+      </w:pPr>
+      <w:r>
+        <w:rPr>
+          <w:rFonts w:ascii="Arial" w:hAnsi="Arial" w:cs="Arial"/>
+          <w:sz w:val="28"/>
+          <w:szCs w:val="28"/>
+        </w:rPr>
+        <w:t>Persistência dos dados</w:t>
+      </w:r>
+    </w:p>
+    <w:p>
+      <w:pPr>
+        <w:jc w:val="both"/>
+        <w:rPr>
+          <w:rFonts w:ascii="Arial" w:hAnsi="Arial" w:cs="Arial"/>
+          <w:sz w:val="24"/>
+          <w:szCs w:val="24"/>
+        </w:rPr>
+      </w:pPr>
+      <w:r>
+        <w:rPr>
+          <w:rFonts w:ascii="Arial" w:hAnsi="Arial" w:cs="Arial"/>
+          <w:sz w:val="24"/>
+          <w:szCs w:val="24"/>
+        </w:rPr>
+        <w:t>Os dados estão armazenados em um arquivo de texto chamado “data.txt”. Os dados estão organizados da seguinte forma: a primeira linha do arquivo guarda um número inteiro que representa a quantidade total de palavras da estrutura, esse número é usado para informar ao algoritmo de leitura quantas iterações ele deve fazer.</w:t>
+      </w:r>
+    </w:p>
+    <w:p>
+      <w:pPr>
+        <w:jc w:val="both"/>
+        <w:rPr>
+          <w:rFonts w:ascii="Arial" w:hAnsi="Arial" w:cs="Arial"/>
+          <w:sz w:val="24"/>
+          <w:szCs w:val="24"/>
+        </w:rPr>
+      </w:pPr>
+      <w:r>
+        <w:rPr>
+          <w:rFonts w:ascii="Arial" w:hAnsi="Arial" w:cs="Arial"/>
+          <w:sz w:val="24"/>
+          <w:szCs w:val="24"/>
+        </w:rPr>
+        <w:t>A próxima linha guarda uma palavra (</w:t>
+      </w:r>
+      <w:proofErr w:type="spellStart"/>
+      <w:r>
+        <w:rPr>
+          <w:rFonts w:ascii="Arial" w:hAnsi="Arial" w:cs="Arial"/>
           <w:i/>
           <w:iCs/>
-        </w:rPr>
-      </w:pPr>
-      <w:r>
-        <w:rPr>
-          <w:i/>
-          <w:iCs/>
-        </w:rPr>
-        <w:t xml:space="preserve">Esse foi um dos problemas da primeira implementação, onde escolhi um número muito pequeno para os requisitos reais do problema. </w:t>
-      </w:r>
-      <w:r>
-        <w:rPr>
-          <w:i/>
-          <w:iCs/>
-        </w:rPr>
-        <w:t>Nessa implementação busquei entender como o programa se comportaria ao lidar com 400,000 palavras.</w:t>
-      </w:r>
-      <w:r>
-        <w:rPr>
-          <w:i/>
-          <w:iCs/>
-        </w:rPr>
-        <w:t xml:space="preserve"> Segue o raciocínio que me fez chegar </w:t>
-      </w:r>
-      <w:proofErr w:type="gramStart"/>
-      <w:r>
-        <w:rPr>
-          <w:i/>
-          <w:iCs/>
-        </w:rPr>
-        <w:t>a</w:t>
-      </w:r>
-      <w:proofErr w:type="gramEnd"/>
-      <w:r>
-        <w:rPr>
-          <w:i/>
-          <w:iCs/>
-        </w:rPr>
-        <w:t xml:space="preserve"> escolha do tamanho.</w:t>
-      </w:r>
-    </w:p>
-    <w:p>
-      <w:pPr>
-        <w:keepNext/>
-      </w:pPr>
-      <w:r>
-        <w:t xml:space="preserve">De acordo com a agência brasil, o vocabulário da língua portuguesa tem aproximadamente 370 mil palavras distintas, </w:t>
-      </w:r>
-      <w:r>
-        <w:t xml:space="preserve">levando em consideração esse fato, </w:t>
-      </w:r>
-      <w:r>
-        <w:t xml:space="preserve">foi escolhido o tamanho de 4000 </w:t>
-      </w:r>
-      <w:r>
-        <w:lastRenderedPageBreak/>
-        <w:t>posições, pois é um número um pouco maior que 3700, 1% do total de palavras da Língua Portuguesa.</w:t>
-      </w:r>
-    </w:p>
-    <w:p>
-      <w:pPr>
-        <w:keepNext/>
-      </w:pPr>
-      <w:r>
-        <w:t xml:space="preserve">Além disso, uma tabela desse tamanho, em </w:t>
-      </w:r>
-      <w:r>
-        <w:rPr>
-          <w:b/>
-          <w:bCs/>
-        </w:rPr>
-        <w:t>condições ideais</w:t>
-      </w:r>
-      <w:r>
-        <w:rPr>
-          <w:b/>
-          <w:bCs/>
-        </w:rPr>
-        <w:t xml:space="preserve"> (função de dispersão uniforme)</w:t>
-      </w:r>
-      <w:r>
-        <w:t>, tem a capacidade de acessar a informação em tempo O (1) para 4,000 palavras que estão na raiz do índice pesquisado.</w:t>
-      </w:r>
-    </w:p>
-    <w:p>
-      <w:pPr>
-        <w:keepNext/>
-      </w:pPr>
-      <w:r>
-        <w:t>Se a tabela armazena 400,000 palavras, cada posição do vetor aponta para uma árvore AVL com aproximadamente 100 nós cada. Isso implica que os 99% restantes das palavras tem tempo de acesso de até O(</w:t>
-      </w:r>
-      <w:proofErr w:type="spellStart"/>
-      <w:r>
-        <w:t>log</w:t>
-      </w:r>
-      <w:r>
-        <w:rPr>
-          <w:vertAlign w:val="subscript"/>
-        </w:rPr>
-        <w:t>n</w:t>
+          <w:sz w:val="24"/>
+          <w:szCs w:val="24"/>
+        </w:rPr>
+        <w:t>string</w:t>
       </w:r>
       <w:proofErr w:type="spellEnd"/>
       <w:r>
-        <w:t xml:space="preserve">), onde </w:t>
-      </w:r>
-      <w:r>
-        <w:rPr>
-          <w:i/>
-          <w:iCs/>
-        </w:rPr>
-        <w:t>n</w:t>
-      </w:r>
-      <w:r>
-        <w:t xml:space="preserve"> não é 400 mil, mas sim 100.</w:t>
-      </w:r>
-    </w:p>
-    <w:p>
-      <w:pPr>
-        <w:keepNext/>
-      </w:pPr>
-      <w:r>
-        <w:t>100 * 4,000 = 400,000</w:t>
-      </w:r>
-    </w:p>
-    <w:p>
-      <w:pPr>
-        <w:keepNext/>
-      </w:pPr>
-      <w:r>
-        <w:t>Função de dispersão</w:t>
-      </w:r>
-    </w:p>
-    <w:p>
-      <w:pPr>
-        <w:keepNext/>
-      </w:pPr>
-      <w:r>
-        <w:t>A função de dispersão utilizada é a mesma na primeira implementação, com a alteração na constante</w:t>
-      </w:r>
-      <w:r>
-        <w:t xml:space="preserve"> </w:t>
-      </w:r>
-      <w:r>
-        <w:rPr>
-          <w:i/>
-          <w:iCs/>
-        </w:rPr>
-        <w:t>k</w:t>
-      </w:r>
-      <w:r>
-        <w:t xml:space="preserve"> de multiplicação, nessa versão deixei o padrão </w:t>
-      </w:r>
-      <w:r>
-        <w:rPr>
-          <w:i/>
-          <w:iCs/>
-        </w:rPr>
-        <w:t>33</w:t>
-      </w:r>
-      <w:r>
-        <w:t xml:space="preserve"> </w:t>
-      </w:r>
-      <w:r>
-        <w:t>que é usado</w:t>
-      </w:r>
-      <w:r>
-        <w:t xml:space="preserve"> normalmente.</w:t>
-      </w:r>
-    </w:p>
-    <w:p>
-      <w:pPr>
-        <w:keepNext/>
-      </w:pPr>
-      <w:r>
-        <w:t xml:space="preserve">A constante influência no peso que o caractere atual tem na </w:t>
-      </w:r>
-      <w:r>
-        <w:t xml:space="preserve">palavra. Exemplo:  A palavra </w:t>
-      </w:r>
-      <w:r>
-        <w:rPr>
-          <w:i/>
-          <w:iCs/>
-        </w:rPr>
-        <w:t>“laranja”</w:t>
-      </w:r>
-      <w:r>
-        <w:t xml:space="preserve"> tem três </w:t>
-      </w:r>
-      <w:r>
-        <w:rPr>
-          <w:i/>
-          <w:iCs/>
-        </w:rPr>
-        <w:t>‘a’</w:t>
-      </w:r>
-      <w:r>
-        <w:t>, no entanto cada um está em uma posição diferente. Para obter o valor relativo desse caractere multiplica o código ASCII por k</w:t>
-      </w:r>
-      <w:r>
-        <w:rPr>
-          <w:vertAlign w:val="superscript"/>
-        </w:rPr>
-        <w:t>i</w:t>
-      </w:r>
-      <w:r>
-        <w:t>, onde i é a posição do caractere na palavra.</w:t>
-      </w:r>
-    </w:p>
-    <w:p>
-      <w:pPr>
-        <w:keepNext/>
-      </w:pPr>
-      <w:r>
-        <w:t>Persistência dos dados</w:t>
-      </w:r>
-    </w:p>
-    <w:p>
-      <w:pPr>
-        <w:keepNext/>
-      </w:pPr>
-      <w:r>
-        <w:t xml:space="preserve">Os dados estão armazenados em um arquivo de texto chamado “data.txt”. Os dados estão organizados da seguinte forma: a primeira linha do arquivo guarda um número inteiro que representa a quantidade total de palavras da estrutura, esse número é usado para informar ao algoritmo de leitura quantas </w:t>
-      </w:r>
-      <w:r>
-        <w:t>iterações ele deve fazer</w:t>
-      </w:r>
-      <w:r>
-        <w:t>.</w:t>
-      </w:r>
-    </w:p>
-    <w:p>
-      <w:pPr>
-        <w:keepNext/>
-      </w:pPr>
-      <w:r>
-        <w:t>A próxima linha guarda uma palavra</w:t>
-      </w:r>
-      <w:r>
-        <w:t xml:space="preserve"> (</w:t>
-      </w:r>
-      <w:proofErr w:type="spellStart"/>
-      <w:r>
-        <w:rPr>
-          <w:i/>
-          <w:iCs/>
-        </w:rPr>
-        <w:t>string</w:t>
-      </w:r>
-      <w:proofErr w:type="spellEnd"/>
-      <w:r>
-        <w:t>)</w:t>
-      </w:r>
-      <w:r>
-        <w:t>, a linha de baixo guarda a quantidade total de sinônimos associados a essa palavra e logo abaixo encontra-se a lista de sinônimos, um em cada linha.</w:t>
-      </w:r>
-    </w:p>
-    <w:p>
-      <w:pPr>
-        <w:keepNext/>
-      </w:pPr>
-      <w:r>
+        <w:rPr>
+          <w:rFonts w:ascii="Arial" w:hAnsi="Arial" w:cs="Arial"/>
+          <w:sz w:val="24"/>
+          <w:szCs w:val="24"/>
+        </w:rPr>
+        <w:t>), a linha de baixo guarda a quantidade total de sinônimos associados a essa palavra e logo abaixo encontra-se a lista de sinônimos, um em cada linha.</w:t>
+      </w:r>
+    </w:p>
+    <w:p>
+      <w:pPr>
+        <w:jc w:val="both"/>
+        <w:rPr>
+          <w:rFonts w:ascii="Arial" w:hAnsi="Arial" w:cs="Arial"/>
+          <w:sz w:val="24"/>
+          <w:szCs w:val="24"/>
+        </w:rPr>
+      </w:pPr>
+      <w:r>
+        <w:rPr>
+          <w:rFonts w:ascii="Arial" w:hAnsi="Arial" w:cs="Arial"/>
+          <w:sz w:val="24"/>
+          <w:szCs w:val="24"/>
+        </w:rPr>
         <w:t>Os dados das palavras não estão salvos em ordem alfabética, mas sim de acordo com o endereço base na tabela. Exemplo o endereço base 0 pode conter uma raiz cuja palavra começa com ‘R’, e o endereço base 1 pode ter uma raiz onde a palavra começa com ‘J’.</w:t>
       </w:r>
     </w:p>
     <w:p>
       <w:pPr>
-        <w:keepNext/>
-      </w:pPr>
-      <w:r>
+        <w:jc w:val="both"/>
+        <w:rPr>
+          <w:rFonts w:ascii="Arial" w:hAnsi="Arial" w:cs="Arial"/>
+          <w:sz w:val="24"/>
+          <w:szCs w:val="24"/>
+        </w:rPr>
+      </w:pPr>
+      <w:r>
+        <w:rPr>
+          <w:rFonts w:ascii="Arial" w:hAnsi="Arial" w:cs="Arial"/>
+          <w:sz w:val="24"/>
+          <w:szCs w:val="24"/>
+        </w:rPr>
         <w:t>No entanto as listas de sinônimos estão em ordem alfabética.</w:t>
       </w:r>
     </w:p>
     <w:p>
       <w:pPr>
-        <w:keepNext/>
-      </w:pPr>
-      <w:r>
+        <w:jc w:val="both"/>
+        <w:rPr>
+          <w:rFonts w:ascii="Arial" w:hAnsi="Arial" w:cs="Arial"/>
+          <w:sz w:val="28"/>
+          <w:szCs w:val="28"/>
+        </w:rPr>
+      </w:pPr>
+      <w:r>
+        <w:rPr>
+          <w:rFonts w:ascii="Arial" w:hAnsi="Arial" w:cs="Arial"/>
+          <w:sz w:val="28"/>
+          <w:szCs w:val="28"/>
+        </w:rPr>
         <w:t>Correção dos problemas da primeira implementação</w:t>
       </w:r>
     </w:p>
     <w:p>
       <w:pPr>
         <w:pStyle w:val="PargrafodaLista"/>
-        <w:keepNext/>
         <w:numPr>
           <w:ilvl w:val="0"/>
-          <w:numId w:val="3"/>
+          <w:numId w:val="4"/>
         </w:numPr>
-      </w:pPr>
-      <w:r>
-        <w:rPr>
-          <w:b/>
-          <w:bCs/>
+        <w:jc w:val="both"/>
+        <w:rPr>
+          <w:rFonts w:ascii="Arial" w:hAnsi="Arial" w:cs="Arial"/>
+          <w:sz w:val="24"/>
+          <w:szCs w:val="24"/>
+        </w:rPr>
+      </w:pPr>
+      <w:r>
+        <w:rPr>
+          <w:rFonts w:ascii="Arial" w:hAnsi="Arial" w:cs="Arial"/>
+          <w:sz w:val="24"/>
+          <w:szCs w:val="24"/>
         </w:rPr>
         <w:t xml:space="preserve">remove </w:t>
       </w:r>
       <w:proofErr w:type="spellStart"/>
       <w:r>
         <w:rPr>
-          <w:b/>
-          <w:bCs/>
+          <w:rFonts w:ascii="Arial" w:hAnsi="Arial" w:cs="Arial"/>
+          <w:sz w:val="24"/>
+          <w:szCs w:val="24"/>
         </w:rPr>
         <w:t>str</w:t>
       </w:r>
       <w:proofErr w:type="spellEnd"/>
       <w:r>
-        <w:t>:</w:t>
-      </w:r>
-      <w:r>
-        <w:t xml:space="preserve"> Corrigido a falha se segmentação ao tentar remover uma palavra que não existe na estrutura quando o programa está carregado.</w:t>
-      </w:r>
-      <w:r>
-        <w:t xml:space="preserve"> </w:t>
+        <w:rPr>
+          <w:rFonts w:ascii="Arial" w:hAnsi="Arial" w:cs="Arial"/>
+          <w:sz w:val="24"/>
+          <w:szCs w:val="24"/>
+        </w:rPr>
+        <w:t>: Corrigido a falha se segmentação ao tentar remover uma palavra que não existe na estrutura quando o programa está carregado.</w:t>
       </w:r>
     </w:p>
     <w:p>
       <w:pPr>
         <w:pStyle w:val="PargrafodaLista"/>
-        <w:keepNext/>
         <w:numPr>
           <w:ilvl w:val="0"/>
-          <w:numId w:val="3"/>
+          <w:numId w:val="4"/>
         </w:numPr>
-      </w:pPr>
-      <w:r>
-        <w:rPr>
-          <w:b/>
-          <w:bCs/>
-        </w:rPr>
-        <w:t>remove str1 str2:</w:t>
-      </w:r>
-      <w:r>
-        <w:t xml:space="preserve"> Corrigido, agora realiza a remoção bidirecional.</w:t>
-      </w:r>
-      <w:r>
-        <w:t xml:space="preserve"> Corrigido a falha de segmentação de um sinônimo que não está na lista de sinônimos.</w:t>
-      </w:r>
-    </w:p>
-    <w:p>
-      <w:pPr>
-        <w:keepNext/>
-      </w:pPr>
-      <w:r>
-        <w:t>Dificuldade do trabalho</w:t>
-      </w:r>
-    </w:p>
-    <w:p>
-      <w:pPr>
-        <w:keepNext/>
-      </w:pPr>
-      <w:r>
+        <w:jc w:val="both"/>
+        <w:rPr>
+          <w:rFonts w:ascii="Arial" w:hAnsi="Arial" w:cs="Arial"/>
+          <w:sz w:val="24"/>
+          <w:szCs w:val="24"/>
+        </w:rPr>
+      </w:pPr>
+      <w:r>
+        <w:rPr>
+          <w:rFonts w:ascii="Arial" w:hAnsi="Arial" w:cs="Arial"/>
+          <w:sz w:val="24"/>
+          <w:szCs w:val="24"/>
+        </w:rPr>
+        <w:t>remove str1 str2: Corrigido, agora realiza a remoção bidirecional. Corrigido a falha de segmentação de um sinônimo que não está na lista de sinônimos.</w:t>
+      </w:r>
+    </w:p>
+    <w:p>
+      <w:pPr>
+        <w:jc w:val="both"/>
+        <w:rPr>
+          <w:rFonts w:ascii="Arial" w:hAnsi="Arial" w:cs="Arial"/>
+          <w:sz w:val="28"/>
+          <w:szCs w:val="28"/>
+        </w:rPr>
+      </w:pPr>
+      <w:r>
+        <w:rPr>
+          <w:rFonts w:ascii="Arial" w:hAnsi="Arial" w:cs="Arial"/>
+          <w:sz w:val="28"/>
+          <w:szCs w:val="28"/>
+        </w:rPr>
+        <w:t>Dificuldades do trabalho</w:t>
+      </w:r>
+    </w:p>
+    <w:p>
+      <w:pPr>
+        <w:jc w:val="both"/>
+        <w:rPr>
+          <w:rFonts w:ascii="Arial" w:hAnsi="Arial" w:cs="Arial"/>
+          <w:sz w:val="24"/>
+          <w:szCs w:val="24"/>
+        </w:rPr>
+      </w:pPr>
+      <w:r>
+        <w:rPr>
+          <w:rFonts w:ascii="Arial" w:hAnsi="Arial" w:cs="Arial"/>
+          <w:sz w:val="24"/>
+          <w:szCs w:val="24"/>
+        </w:rPr>
         <w:t>Considero que foi a implementação mais tranquila, pois foi possível aproveitar bastante do trabalho feito nas implementações anteriores. O trabalho foi juntar as peças, corrigir e melhorar os pontos fracos das versões passadas.</w:t>
       </w:r>
-    </w:p>
-    <w:p>
-      <w:pPr>
-        <w:keepNext/>
-      </w:pPr>
     </w:p>
     <w:sectPr>
       <w:pgSz w:w="11906" w:h="16838"/>
@@ -861,6 +1473,119 @@
       </w:rPr>
     </w:lvl>
   </w:abstractNum>
+  <w:abstractNum w:abstractNumId="3" w15:restartNumberingAfterBreak="0">
+    <w:nsid w:val="7A1D7DC5"/>
+    <w:multiLevelType w:val="hybridMultilevel"/>
+    <w:tmpl w:val="31A86746"/>
+    <w:lvl w:ilvl="0" w:tplc="15664B24">
+      <w:start w:val="100"/>
+      <w:numFmt w:val="bullet"/>
+      <w:lvlText w:val=""/>
+      <w:lvlJc w:val="left"/>
+      <w:pPr>
+        <w:ind w:left="720" w:hanging="360"/>
+      </w:pPr>
+      <w:rPr>
+        <w:rFonts w:ascii="Symbol" w:eastAsiaTheme="minorHAnsi" w:hAnsi="Symbol" w:cstheme="minorBidi" w:hint="default"/>
+      </w:rPr>
+    </w:lvl>
+    <w:lvl w:ilvl="1" w:tplc="04160003" w:tentative="1">
+      <w:start w:val="1"/>
+      <w:numFmt w:val="bullet"/>
+      <w:lvlText w:val="o"/>
+      <w:lvlJc w:val="left"/>
+      <w:pPr>
+        <w:ind w:left="1440" w:hanging="360"/>
+      </w:pPr>
+      <w:rPr>
+        <w:rFonts w:ascii="Courier New" w:hAnsi="Courier New" w:cs="Courier New" w:hint="default"/>
+      </w:rPr>
+    </w:lvl>
+    <w:lvl w:ilvl="2" w:tplc="04160005" w:tentative="1">
+      <w:start w:val="1"/>
+      <w:numFmt w:val="bullet"/>
+      <w:lvlText w:val=""/>
+      <w:lvlJc w:val="left"/>
+      <w:pPr>
+        <w:ind w:left="2160" w:hanging="360"/>
+      </w:pPr>
+      <w:rPr>
+        <w:rFonts w:ascii="Wingdings" w:hAnsi="Wingdings" w:hint="default"/>
+      </w:rPr>
+    </w:lvl>
+    <w:lvl w:ilvl="3" w:tplc="04160001" w:tentative="1">
+      <w:start w:val="1"/>
+      <w:numFmt w:val="bullet"/>
+      <w:lvlText w:val=""/>
+      <w:lvlJc w:val="left"/>
+      <w:pPr>
+        <w:ind w:left="2880" w:hanging="360"/>
+      </w:pPr>
+      <w:rPr>
+        <w:rFonts w:ascii="Symbol" w:hAnsi="Symbol" w:hint="default"/>
+      </w:rPr>
+    </w:lvl>
+    <w:lvl w:ilvl="4" w:tplc="04160003" w:tentative="1">
+      <w:start w:val="1"/>
+      <w:numFmt w:val="bullet"/>
+      <w:lvlText w:val="o"/>
+      <w:lvlJc w:val="left"/>
+      <w:pPr>
+        <w:ind w:left="3600" w:hanging="360"/>
+      </w:pPr>
+      <w:rPr>
+        <w:rFonts w:ascii="Courier New" w:hAnsi="Courier New" w:cs="Courier New" w:hint="default"/>
+      </w:rPr>
+    </w:lvl>
+    <w:lvl w:ilvl="5" w:tplc="04160005" w:tentative="1">
+      <w:start w:val="1"/>
+      <w:numFmt w:val="bullet"/>
+      <w:lvlText w:val=""/>
+      <w:lvlJc w:val="left"/>
+      <w:pPr>
+        <w:ind w:left="4320" w:hanging="360"/>
+      </w:pPr>
+      <w:rPr>
+        <w:rFonts w:ascii="Wingdings" w:hAnsi="Wingdings" w:hint="default"/>
+      </w:rPr>
+    </w:lvl>
+    <w:lvl w:ilvl="6" w:tplc="04160001" w:tentative="1">
+      <w:start w:val="1"/>
+      <w:numFmt w:val="bullet"/>
+      <w:lvlText w:val=""/>
+      <w:lvlJc w:val="left"/>
+      <w:pPr>
+        <w:ind w:left="5040" w:hanging="360"/>
+      </w:pPr>
+      <w:rPr>
+        <w:rFonts w:ascii="Symbol" w:hAnsi="Symbol" w:hint="default"/>
+      </w:rPr>
+    </w:lvl>
+    <w:lvl w:ilvl="7" w:tplc="04160003" w:tentative="1">
+      <w:start w:val="1"/>
+      <w:numFmt w:val="bullet"/>
+      <w:lvlText w:val="o"/>
+      <w:lvlJc w:val="left"/>
+      <w:pPr>
+        <w:ind w:left="5760" w:hanging="360"/>
+      </w:pPr>
+      <w:rPr>
+        <w:rFonts w:ascii="Courier New" w:hAnsi="Courier New" w:cs="Courier New" w:hint="default"/>
+      </w:rPr>
+    </w:lvl>
+    <w:lvl w:ilvl="8" w:tplc="04160005" w:tentative="1">
+      <w:start w:val="1"/>
+      <w:numFmt w:val="bullet"/>
+      <w:lvlText w:val=""/>
+      <w:lvlJc w:val="left"/>
+      <w:pPr>
+        <w:ind w:left="6480" w:hanging="360"/>
+      </w:pPr>
+      <w:rPr>
+        <w:rFonts w:ascii="Wingdings" w:hAnsi="Wingdings" w:hint="default"/>
+      </w:rPr>
+    </w:lvl>
+  </w:abstractNum>
   <w:num w:numId="1" w16cid:durableId="782653172">
     <w:abstractNumId w:val="2"/>
   </w:num>
@@ -869,6 +1594,9 @@
   </w:num>
   <w:num w:numId="3" w16cid:durableId="788471963">
     <w:abstractNumId w:val="1"/>
+  </w:num>
+  <w:num w:numId="4" w16cid:durableId="227110892">
+    <w:abstractNumId w:val="3"/>
   </w:num>
 </w:numbering>
 </file>

</xml_diff>